<commit_message>
New translations email 5-1 [template] partner email – invite revoked.docx (Sinhala)
</commit_message>
<xml_diff>
--- a/public/email/crowdin/translations/si/Email 5-1 [TEMPLATE] Partner email – invite revoked.docx
+++ b/public/email/crowdin/translations/si/Email 5-1 [TEMPLATE] Partner email – invite revoked.docx
@@ -16,14 +16,14 @@
             <w:color w:val="1155cc"/>
             <w:u w:val="single"/>
           </w:rPr>
-          <w:t>English</w:t>
+          <w:t>ඉංග්‍රීසි</w:t>
         </w:r>
       </w:hyperlink>
       <w:r>
         <w:rPr>
           <w:color w:val="ff0000"/>
         </w:rPr>
-        <w:t xml:space="preserve"> / Portuguese / French / Thai / Vietnamese / Spanish</w:t>
+        <w:t xml:space="preserve"> / පෝර්තුගීසි / ප්‍රංශීය / තායි / වියට්නාමීය / ස්පැනිශ්</w:t>
       </w:r>
     </w:p>
     <w:p>
@@ -45,7 +45,7 @@
         <w:pStyle w:val="P68B1DB1-Normal2"/>
       </w:pPr>
       <w:r>
-        <w:t>English</w:t>
+        <w:t>ඉංග්‍රීසි</w:t>
       </w:r>
     </w:p>
     <w:p/>
@@ -93,7 +93,7 @@
               <w:rPr>
                 <w:b w:val="1"/>
               </w:rPr>
-              <w:t>Brief</w:t>
+              <w:t>සාරාංශය</w:t>
             </w:r>
             <w:r>
               <w:t>:</w:t>
@@ -105,7 +105,7 @@
               <w:spacing w:line="240" w:lineRule="auto"/>
             </w:pPr>
             <w:r>
-              <w:t xml:space="preserve">An email sent to partners in the target country who RSVPed yes but didn’t submit their documents by the deadline. We will be revoking their invites. It will be sent via customer.io</w:t>
+              <w:t xml:space="preserve">අවසන් දිනයට එරෙහිව 'ඔව්' පිළිතුරු ලබා දුන් රටේ හවුල්කරුවන්ට යවන ලද විද්‍යුත් පණිවිඩයක්. අපි ඔවුන්ගේ ආරාධනා රැගෙන යන්නෙමු. It will be sent via customer.io</w:t>
             </w:r>
           </w:p>
           <w:p>
@@ -123,7 +123,7 @@
               <w:rPr>
                 <w:b w:val="1"/>
               </w:rPr>
-              <w:t xml:space="preserve">Target audience</w:t>
+              <w:t xml:space="preserve">ඉලක්ක ප්‍රේක්ෂකයා</w:t>
             </w:r>
             <w:r>
               <w:t>:</w:t>
@@ -135,7 +135,7 @@
               <w:spacing w:line="240" w:lineRule="auto"/>
             </w:pPr>
             <w:r>
-              <w:t xml:space="preserve">Invited partners who didn’t submit their documents on time</w:t>
+              <w:t xml:space="preserve">කාලසටහනට අනුව ඔවුන්ගේ ලේඛන ලබා නොදුන් ආරාධිත හවුල්කරුවන්</w:t>
             </w:r>
           </w:p>
         </w:tc>
@@ -147,10 +147,10 @@
         <w:rPr>
           <w:b w:val="1"/>
         </w:rPr>
-        <w:t xml:space="preserve">Subject line</w:t>
-      </w:r>
-      <w:r>
-        <w:t xml:space="preserve">: Your </w:t>
+        <w:t xml:space="preserve">විෂය පේළිය</w:t>
+      </w:r>
+      <w:r>
+        <w:t xml:space="preserve">: ඔබේ </w:t>
       </w:r>
       <w:r>
         <w:rPr>
@@ -159,7 +159,7 @@
         <w:t xml:space="preserve">[EVENT NAME]</w:t>
       </w:r>
       <w:r>
-        <w:t xml:space="preserve"> registration</w:t>
+        <w:t xml:space="preserve"> ලියාපදිංචිය</w:t>
       </w:r>
     </w:p>
     <w:p/>
@@ -173,7 +173,7 @@
         <w:pStyle w:val="P68B1DB1-Normal3"/>
       </w:pPr>
       <w:r>
-        <w:t xml:space="preserve">We didn’t receive your documents on time</w:t>
+        <w:t xml:space="preserve">අපට ඔබේ ලේඛන නියමිත වේලාවට ලැබුණේ නැත</w:t>
       </w:r>
     </w:p>
     <w:p/>
@@ -199,7 +199,7 @@
         <w:spacing w:after="200" w:lineRule="auto"/>
       </w:pPr>
       <w:r>
-        <w:t xml:space="preserve">We didn’t receive your documents by the deadline (</w:t>
+        <w:t xml:space="preserve">අවසන් දිනයට (</w:t>
       </w:r>
       <w:r>
         <w:rPr>
@@ -208,7 +208,7 @@
         <w:t xml:space="preserve">[DD Mmm YYYY]</w:t>
       </w:r>
       <w:r>
-        <w:t xml:space="preserve">). Unfortunately, we’re unable to proceed with your registration for the </w:t>
+        <w:t xml:space="preserve">) ඔබේ ලේඛන අපට ලැබුණේ නැත. අවාසනාවන්ත ලෙස, අපට </w:t>
       </w:r>
       <w:r>
         <w:rPr>
@@ -217,7 +217,7 @@
         <w:t xml:space="preserve">[EVENT NAME]</w:t>
       </w:r>
       <w:r>
-        <w:t>.</w:t>
+        <w:t xml:space="preserve"> සඳහා ඔබේ ලියාපදිංචිය ඉදිරියට ගෙන යාමට නොහැකි විය.</w:t>
       </w:r>
     </w:p>
     <w:p>
@@ -225,11 +225,11 @@
         <w:spacing w:after="200" w:lineRule="auto"/>
       </w:pPr>
       <w:r>
-        <w:t xml:space="preserve">We wish you the best and hope to see you at our next </w:t>
+        <w:t xml:space="preserve">අපි ඔබට සුබ පතන අතර අපගේ මීළඟ </w:t>
       </w:r>
       <w:commentRangeStart w:id="0"/>
       <w:r>
-        <w:t xml:space="preserve">conference/seminar/affiliate trip</w:t>
+        <w:t xml:space="preserve">සමුළුව​/ සම්මන්ත්‍රණය/අනුබද්ධ සංචාරයේදී ඔබව දැකීමට බලාපොරොත්තු වෙමු.</w:t>
       </w:r>
       <w:commentRangeEnd w:id="0"/>
       <w:r>
@@ -275,7 +275,7 @@
         <w:spacing w:after="200" w:lineRule="auto"/>
       </w:pPr>
       <w:r>
-        <w:t xml:space="preserve">If you have any questions, please contact your country manager, </w:t>
+        <w:t xml:space="preserve">ඔබට කිසියමු ප්‍රශ්නයක් ඇත්නම්, කරුණාකර ඔබගේ රටේ කළමනාකරු, </w:t>
       </w:r>
       <w:r>
         <w:rPr>
@@ -284,7 +284,7 @@
         <w:t>[NAME]</w:t>
       </w:r>
       <w:r>
-        <w:t xml:space="preserve">, at </w:t>
+        <w:t xml:space="preserve">, </w:t>
       </w:r>
       <w:r>
         <w:rPr>
@@ -293,7 +293,7 @@
         <w:t xml:space="preserve">[EMAIL ADDRESS]</w:t>
       </w:r>
       <w:r>
-        <w:t xml:space="preserve"> or </w:t>
+        <w:t xml:space="preserve"> හෝ </w:t>
       </w:r>
       <w:r>
         <w:rPr>
@@ -302,7 +302,7 @@
         <w:t xml:space="preserve">[WHATSAPP NO]</w:t>
       </w:r>
       <w:r>
-        <w:t xml:space="preserve"> (WhatsApp). </w:t>
+        <w:t xml:space="preserve"> (WhatsApp) හරහා අමතන්න. </w:t>
       </w:r>
       <w:commentRangeEnd w:id="1"/>
       <w:r>
@@ -367,7 +367,7 @@
         <w:pStyle w:val="P68B1DB1-Normal4"/>
       </w:pPr>
       <w:r>
-        <w:t xml:space="preserve">choose either one</w:t>
+        <w:t xml:space="preserve">එක් කරුණු තෝරන්න</w:t>
       </w:r>
     </w:p>
   </w:comment>
@@ -405,7 +405,7 @@
         <w:pStyle w:val="P68B1DB1-Normal4"/>
       </w:pPr>
       <w:r>
-        <w:t xml:space="preserve">choose either one</w:t>
+        <w:t xml:space="preserve">එක් එකක් තෝරන්න</w:t>
       </w:r>
     </w:p>
   </w:comment>

</xml_diff>